<commit_message>
added dalog box for engine record
</commit_message>
<xml_diff>
--- a/Documentation/Android Project - Solution Design.docx
+++ b/Documentation/Android Project - Solution Design.docx
@@ -20,7 +20,13 @@
       </w:r>
       <w:proofErr w:type="gramEnd"/>
       <w:r>
-        <w:t xml:space="preserve"> maintenance cycle. As the engine wares down the seals around the fan blades, gas at a higher temperature is leaked from this gap. Engineers inspecting the engine measure this temperature and use an excel spread sheet issued by the manufacturer to determine when the next maintenance is due (or perhaps overdue)</w:t>
+        <w:t xml:space="preserve"> maintenance cycle. As the engine w</w:t>
+      </w:r>
+      <w:r>
+        <w:t>ea</w:t>
+      </w:r>
+      <w:r>
+        <w:t>rs down the seals around the fan blades, gas at a higher temperature is leaked from this gap. Engineers inspecting the engine measure this temperature and use an excel spread sheet issued by the manufacturer to determine when the next maintenance is due (or perhaps overdue)</w:t>
       </w:r>
     </w:p>
     <w:p>
@@ -67,9 +73,9 @@
           <w:noProof/>
         </w:rPr>
         <w:drawing>
-          <wp:inline distT="0" distB="0" distL="0" distR="0" wp14:anchorId="47DFEE7A" wp14:editId="09C3E3A6">
-            <wp:extent cx="1710000" cy="3319200"/>
-            <wp:effectExtent l="0" t="0" r="5080" b="0"/>
+          <wp:inline distT="0" distB="0" distL="0" distR="0" wp14:anchorId="37A165B2" wp14:editId="2BD14265">
+            <wp:extent cx="1083600" cy="2091600"/>
+            <wp:effectExtent l="0" t="0" r="2540" b="4445"/>
             <wp:docPr id="1" name="Picture 1"/>
             <wp:cNvGraphicFramePr>
               <a:graphicFrameLocks xmlns:a="http://schemas.openxmlformats.org/drawingml/2006/main" noChangeAspect="1"/>
@@ -90,7 +96,7 @@
                   <pic:spPr>
                     <a:xfrm>
                       <a:off x="0" y="0"/>
-                      <a:ext cx="1710000" cy="3319200"/>
+                      <a:ext cx="1083600" cy="2091600"/>
                     </a:xfrm>
                     <a:prstGeom prst="rect">
                       <a:avLst/>
@@ -159,10 +165,18 @@
           <w:noProof/>
         </w:rPr>
         <w:drawing>
-          <wp:inline distT="0" distB="0" distL="0" distR="0" wp14:anchorId="52AB5400" wp14:editId="7BB6E11C">
-            <wp:extent cx="1702800" cy="3297600"/>
+          <wp:anchor distT="0" distB="0" distL="114300" distR="114300" simplePos="0" relativeHeight="251658240" behindDoc="0" locked="0" layoutInCell="1" allowOverlap="1" wp14:anchorId="0A64FFA1" wp14:editId="298190E9">
+            <wp:simplePos x="914400" y="1131683"/>
+            <wp:positionH relativeFrom="column">
+              <wp:align>left</wp:align>
+            </wp:positionH>
+            <wp:positionV relativeFrom="paragraph">
+              <wp:align>top</wp:align>
+            </wp:positionV>
+            <wp:extent cx="2419350" cy="4686300"/>
             <wp:effectExtent l="0" t="0" r="0" b="0"/>
-            <wp:docPr id="3" name="Picture 3"/>
+            <wp:wrapSquare wrapText="bothSides"/>
+            <wp:docPr id="5" name="Picture 5"/>
             <wp:cNvGraphicFramePr>
               <a:graphicFrameLocks xmlns:a="http://schemas.openxmlformats.org/drawingml/2006/main" noChangeAspect="1"/>
             </wp:cNvGraphicFramePr>
@@ -174,7 +188,13 @@
                     <pic:cNvPicPr/>
                   </pic:nvPicPr>
                   <pic:blipFill>
-                    <a:blip r:embed="rId8"/>
+                    <a:blip r:embed="rId8">
+                      <a:extLst>
+                        <a:ext uri="{28A0092B-C50C-407E-A947-70E740481C1C}">
+                          <a14:useLocalDpi xmlns:a14="http://schemas.microsoft.com/office/drawing/2010/main" val="0"/>
+                        </a:ext>
+                      </a:extLst>
+                    </a:blip>
                     <a:stretch>
                       <a:fillRect/>
                     </a:stretch>
@@ -182,7 +202,7 @@
                   <pic:spPr>
                     <a:xfrm>
                       <a:off x="0" y="0"/>
-                      <a:ext cx="1702800" cy="3297600"/>
+                      <a:ext cx="2419350" cy="4686300"/>
                     </a:xfrm>
                     <a:prstGeom prst="rect">
                       <a:avLst/>
@@ -191,8 +211,13 @@
                 </pic:pic>
               </a:graphicData>
             </a:graphic>
-          </wp:inline>
+          </wp:anchor>
         </w:drawing>
+      </w:r>
+      <w:bookmarkStart w:id="0" w:name="_GoBack"/>
+      <w:bookmarkEnd w:id="0"/>
+      <w:r>
+        <w:br w:type="textWrapping" w:clear="all"/>
       </w:r>
     </w:p>
     <w:p>
@@ -280,7 +305,7 @@
         </w:numPr>
       </w:pPr>
       <w:r>
-        <w:t>Current EGT Margin</w:t>
+        <w:t>Current EGT</w:t>
       </w:r>
     </w:p>
     <w:p>
@@ -329,6 +354,7 @@
     </w:p>
     <w:p>
       <w:r>
+        <w:lastRenderedPageBreak/>
         <w:t>Once all of these entries have been captured the user clicks on the Submit button, this in turn presents a new dialog to show the result.</w:t>
       </w:r>
     </w:p>
@@ -337,7 +363,6 @@
         <w:pStyle w:val="Heading2"/>
       </w:pPr>
       <w:r>
-        <w:lastRenderedPageBreak/>
         <w:t>EGT Result Dialog</w:t>
       </w:r>
     </w:p>
@@ -347,10 +372,10 @@
           <w:noProof/>
         </w:rPr>
         <w:drawing>
-          <wp:inline distT="0" distB="0" distL="0" distR="0" wp14:anchorId="3F1896AB" wp14:editId="5ADA606E">
-            <wp:extent cx="1702800" cy="3283200"/>
-            <wp:effectExtent l="0" t="0" r="0" b="0"/>
-            <wp:docPr id="4" name="Picture 4"/>
+          <wp:inline distT="0" distB="0" distL="0" distR="0" wp14:anchorId="6C24DDEF" wp14:editId="5D630738">
+            <wp:extent cx="2390775" cy="4676775"/>
+            <wp:effectExtent l="0" t="0" r="9525" b="9525"/>
+            <wp:docPr id="6" name="Picture 6"/>
             <wp:cNvGraphicFramePr>
               <a:graphicFrameLocks xmlns:a="http://schemas.openxmlformats.org/drawingml/2006/main" noChangeAspect="1"/>
             </wp:cNvGraphicFramePr>
@@ -370,7 +395,7 @@
                   <pic:spPr>
                     <a:xfrm>
                       <a:off x="0" y="0"/>
-                      <a:ext cx="1702800" cy="3283200"/>
+                      <a:ext cx="2390775" cy="4676775"/>
                     </a:xfrm>
                     <a:prstGeom prst="rect">
                       <a:avLst/>
@@ -393,17 +418,18 @@
       </w:r>
       <w:proofErr w:type="spellEnd"/>
       <w:r>
-        <w:t xml:space="preserve"> current EGT margin at the top and a table showing the possible thrusts this engine can operate at along with the associated EGT Margins are presented. Underneath the table, the Estimated Time to Shop Visit is presented.</w:t>
-      </w:r>
-    </w:p>
-    <w:p>
-      <w:r>
-        <w:t xml:space="preserve">The Return button will return the user to the landing </w:t>
-      </w:r>
-      <w:bookmarkStart w:id="0" w:name="_GoBack"/>
-      <w:bookmarkEnd w:id="0"/>
-      <w:r>
-        <w:t>page of the application in all cases.</w:t>
+        <w:t xml:space="preserve"> current EGT margin</w:t>
+      </w:r>
+      <w:r>
+        <w:t xml:space="preserve"> (calculated by subtracting actual EGT from the red line limit)</w:t>
+      </w:r>
+      <w:r>
+        <w:t xml:space="preserve"> at the top and a table showing the possible thrusts this engine can operate at along with the associated EGT Margins are presented. Underneath the table, the Estimated Time to Shop Visit is presented.</w:t>
+      </w:r>
+    </w:p>
+    <w:p>
+      <w:r>
+        <w:t>The Return button will return the user to the landing page of the application in all cases.</w:t>
       </w:r>
     </w:p>
     <w:sectPr>

</xml_diff>